<commit_message>
q1 and q2 are done
</commit_message>
<xml_diff>
--- a/2/instruction files/a2q2/A2Q2Graphs.docx
+++ b/2/instruction files/a2q2/A2Q2Graphs.docx
@@ -166,6 +166,9 @@
       <w:pPr>
         <w:spacing w:before="120"/>
         <w:jc w:val="center"/>
+        <w:rPr>
+          <w:lang w:eastAsia="zh-CN"/>
+        </w:rPr>
       </w:pPr>
       <w:r>
         <w:rPr>
@@ -220,6 +223,130 @@
     </w:p>
     <w:p>
       <w:pPr>
+        <w:spacing w:before="120"/>
+        <w:jc w:val="center"/>
+        <w:rPr>
+          <w:lang w:eastAsia="zh-CN"/>
+        </w:rPr>
+      </w:pPr>
+    </w:p>
+    <w:p>
+      <w:pPr>
+        <w:spacing w:before="120"/>
+        <w:jc w:val="center"/>
+        <w:rPr>
+          <w:lang w:eastAsia="zh-CN"/>
+        </w:rPr>
+      </w:pPr>
+      <w:r>
+        <w:rPr>
+          <w:rFonts w:hint="eastAsia"/>
+          <w:color w:val="FF0000"/>
+          <w:lang w:eastAsia="zh-CN"/>
+        </w:rPr>
+        <w:t>Answer</w:t>
+      </w:r>
+      <w:r>
+        <w:rPr>
+          <w:color w:val="FF0000"/>
+          <w:lang w:eastAsia="zh-CN"/>
+        </w:rPr>
+        <w:t>:</w:t>
+      </w:r>
+      <w:r>
+        <w:rPr>
+          <w:lang w:eastAsia="zh-CN"/>
+        </w:rPr>
+        <w:t xml:space="preserve"> </w:t>
+      </w:r>
+      <w:r>
+        <w:rPr>
+          <w:rFonts w:hint="eastAsia"/>
+          <w:lang w:eastAsia="zh-CN"/>
+        </w:rPr>
+        <w:t>The red region is the exact desired integral</w:t>
+      </w:r>
+      <w:r>
+        <w:rPr>
+          <w:rFonts w:hint="eastAsia"/>
+          <w:lang w:eastAsia="zh-CN"/>
+        </w:rPr>
+        <w:t>. The interesting thing is windows painting program also uses rectangle method when filling colors to this area.</w:t>
+      </w:r>
+    </w:p>
+    <w:p>
+      <w:pPr>
+        <w:spacing w:before="120"/>
+        <w:jc w:val="center"/>
+        <w:rPr>
+          <w:lang w:eastAsia="zh-CN"/>
+        </w:rPr>
+      </w:pPr>
+      <w:r>
+        <w:rPr>
+          <w:noProof/>
+        </w:rPr>
+        <w:drawing>
+          <wp:inline distT="0" distB="0" distL="0" distR="0" wp14:anchorId="7E34645E" wp14:editId="79FE8B0F">
+            <wp:extent cx="4495800" cy="1781175"/>
+            <wp:effectExtent l="0" t="0" r="0" b="0"/>
+            <wp:docPr id="247924447" name="Picture 1"/>
+            <wp:cNvGraphicFramePr>
+              <a:graphicFrameLocks xmlns:a="http://schemas.openxmlformats.org/drawingml/2006/main" noChangeAspect="1"/>
+            </wp:cNvGraphicFramePr>
+            <a:graphic xmlns:a="http://schemas.openxmlformats.org/drawingml/2006/main">
+              <a:graphicData uri="http://schemas.openxmlformats.org/drawingml/2006/picture">
+                <pic:pic xmlns:pic="http://schemas.openxmlformats.org/drawingml/2006/picture">
+                  <pic:nvPicPr>
+                    <pic:cNvPr id="0" name="Picture 1"/>
+                    <pic:cNvPicPr>
+                      <a:picLocks noChangeAspect="1" noChangeArrowheads="1"/>
+                    </pic:cNvPicPr>
+                  </pic:nvPicPr>
+                  <pic:blipFill>
+                    <a:blip r:embed="rId11">
+                      <a:extLst>
+                        <a:ext uri="{28A0092B-C50C-407E-A947-70E740481C1C}">
+                          <a14:useLocalDpi xmlns:a14="http://schemas.microsoft.com/office/drawing/2010/main" val="0"/>
+                        </a:ext>
+                      </a:extLst>
+                    </a:blip>
+                    <a:srcRect/>
+                    <a:stretch>
+                      <a:fillRect/>
+                    </a:stretch>
+                  </pic:blipFill>
+                  <pic:spPr bwMode="auto">
+                    <a:xfrm>
+                      <a:off x="0" y="0"/>
+                      <a:ext cx="4495800" cy="1781175"/>
+                    </a:xfrm>
+                    <a:prstGeom prst="rect">
+                      <a:avLst/>
+                    </a:prstGeom>
+                    <a:noFill/>
+                    <a:ln>
+                      <a:noFill/>
+                    </a:ln>
+                  </pic:spPr>
+                </pic:pic>
+              </a:graphicData>
+            </a:graphic>
+          </wp:inline>
+        </w:drawing>
+      </w:r>
+    </w:p>
+    <w:p>
+      <w:pPr>
+        <w:spacing w:before="120"/>
+        <w:jc w:val="center"/>
+        <w:rPr>
+          <w:lang w:eastAsia="zh-CN"/>
+        </w:rPr>
+      </w:pPr>
+    </w:p>
+    <w:p>
+      <w:pPr>
         <w:pStyle w:val="ListParagraph"/>
         <w:numPr>
           <w:ilvl w:val="0"/>
@@ -272,6 +399,7 @@
         <w:rPr>
           <w:noProof/>
         </w:rPr>
+        <w:lastRenderedPageBreak/>
         <w:drawing>
           <wp:inline distT="0" distB="0" distL="0" distR="0" wp14:anchorId="746C72FB" wp14:editId="7F83EEE1">
             <wp:extent cx="4495800" cy="1781175"/>
@@ -321,6 +449,105 @@
     </w:p>
     <w:p>
       <w:pPr>
+        <w:spacing w:before="120"/>
+        <w:rPr>
+          <w:lang w:eastAsia="zh-CN"/>
+        </w:rPr>
+      </w:pPr>
+      <w:r>
+        <w:rPr>
+          <w:color w:val="FF0000"/>
+        </w:rPr>
+        <w:t>Answer</w:t>
+      </w:r>
+      <w:r>
+        <w:t>: Here is the approximation for the integral using one trapezoid. Because the value of f(x) is 0 when x = 1, this area is a tr</w:t>
+      </w:r>
+      <w:r>
+        <w:rPr>
+          <w:rFonts w:hint="eastAsia"/>
+          <w:lang w:eastAsia="zh-CN"/>
+        </w:rPr>
+        <w:t>i</w:t>
+      </w:r>
+      <w:r>
+        <w:t>a</w:t>
+      </w:r>
+      <w:r>
+        <w:rPr>
+          <w:rFonts w:hint="eastAsia"/>
+          <w:lang w:eastAsia="zh-CN"/>
+        </w:rPr>
+        <w:t>ngle.</w:t>
+      </w:r>
+    </w:p>
+    <w:p>
+      <w:pPr>
+        <w:spacing w:before="120"/>
+        <w:jc w:val="center"/>
+      </w:pPr>
+    </w:p>
+    <w:p>
+      <w:pPr>
+        <w:spacing w:before="120"/>
+        <w:jc w:val="center"/>
+      </w:pPr>
+      <w:r>
+        <w:rPr>
+          <w:noProof/>
+        </w:rPr>
+        <w:drawing>
+          <wp:inline distT="0" distB="0" distL="0" distR="0" wp14:anchorId="3024F4FD" wp14:editId="34F01D14">
+            <wp:extent cx="4495800" cy="1781175"/>
+            <wp:effectExtent l="0" t="0" r="0" b="0"/>
+            <wp:docPr id="1055696984" name="Picture 2"/>
+            <wp:cNvGraphicFramePr>
+              <a:graphicFrameLocks xmlns:a="http://schemas.openxmlformats.org/drawingml/2006/main" noChangeAspect="1"/>
+            </wp:cNvGraphicFramePr>
+            <a:graphic xmlns:a="http://schemas.openxmlformats.org/drawingml/2006/main">
+              <a:graphicData uri="http://schemas.openxmlformats.org/drawingml/2006/picture">
+                <pic:pic xmlns:pic="http://schemas.openxmlformats.org/drawingml/2006/picture">
+                  <pic:nvPicPr>
+                    <pic:cNvPr id="0" name="Picture 2"/>
+                    <pic:cNvPicPr>
+                      <a:picLocks noChangeAspect="1" noChangeArrowheads="1"/>
+                    </pic:cNvPicPr>
+                  </pic:nvPicPr>
+                  <pic:blipFill>
+                    <a:blip r:embed="rId12">
+                      <a:extLst>
+                        <a:ext uri="{28A0092B-C50C-407E-A947-70E740481C1C}">
+                          <a14:useLocalDpi xmlns:a14="http://schemas.microsoft.com/office/drawing/2010/main" val="0"/>
+                        </a:ext>
+                      </a:extLst>
+                    </a:blip>
+                    <a:srcRect/>
+                    <a:stretch>
+                      <a:fillRect/>
+                    </a:stretch>
+                  </pic:blipFill>
+                  <pic:spPr bwMode="auto">
+                    <a:xfrm>
+                      <a:off x="0" y="0"/>
+                      <a:ext cx="4495800" cy="1781175"/>
+                    </a:xfrm>
+                    <a:prstGeom prst="rect">
+                      <a:avLst/>
+                    </a:prstGeom>
+                    <a:noFill/>
+                    <a:ln>
+                      <a:noFill/>
+                    </a:ln>
+                  </pic:spPr>
+                </pic:pic>
+              </a:graphicData>
+            </a:graphic>
+          </wp:inline>
+        </w:drawing>
+      </w:r>
+    </w:p>
+    <w:p>
+      <w:pPr>
         <w:pStyle w:val="ListParagraph"/>
         <w:numPr>
           <w:ilvl w:val="0"/>
@@ -422,6 +649,86 @@
     </w:p>
     <w:p>
       <w:pPr>
+        <w:spacing w:before="120"/>
+        <w:jc w:val="center"/>
+      </w:pPr>
+    </w:p>
+    <w:p>
+      <w:pPr>
+        <w:spacing w:before="120"/>
+      </w:pPr>
+      <w:r>
+        <w:rPr>
+          <w:color w:val="FF0000"/>
+        </w:rPr>
+        <w:t>Answer</w:t>
+      </w:r>
+      <w:r>
+        <w:t>: Here is the approximation for the integral using two trapezoids.</w:t>
+      </w:r>
+    </w:p>
+    <w:p>
+      <w:pPr>
+        <w:spacing w:before="120"/>
+        <w:jc w:val="center"/>
+      </w:pPr>
+      <w:r>
+        <w:rPr>
+          <w:noProof/>
+        </w:rPr>
+        <w:lastRenderedPageBreak/>
+        <w:drawing>
+          <wp:inline distT="0" distB="0" distL="0" distR="0" wp14:anchorId="4D7E60E6" wp14:editId="361F3149">
+            <wp:extent cx="4495800" cy="1781175"/>
+            <wp:effectExtent l="0" t="0" r="0" b="0"/>
+            <wp:docPr id="696116197" name="Picture 3"/>
+            <wp:cNvGraphicFramePr>
+              <a:graphicFrameLocks xmlns:a="http://schemas.openxmlformats.org/drawingml/2006/main" noChangeAspect="1"/>
+            </wp:cNvGraphicFramePr>
+            <a:graphic xmlns:a="http://schemas.openxmlformats.org/drawingml/2006/main">
+              <a:graphicData uri="http://schemas.openxmlformats.org/drawingml/2006/picture">
+                <pic:pic xmlns:pic="http://schemas.openxmlformats.org/drawingml/2006/picture">
+                  <pic:nvPicPr>
+                    <pic:cNvPr id="0" name="Picture 3"/>
+                    <pic:cNvPicPr>
+                      <a:picLocks noChangeAspect="1" noChangeArrowheads="1"/>
+                    </pic:cNvPicPr>
+                  </pic:nvPicPr>
+                  <pic:blipFill>
+                    <a:blip r:embed="rId13">
+                      <a:extLst>
+                        <a:ext uri="{28A0092B-C50C-407E-A947-70E740481C1C}">
+                          <a14:useLocalDpi xmlns:a14="http://schemas.microsoft.com/office/drawing/2010/main" val="0"/>
+                        </a:ext>
+                      </a:extLst>
+                    </a:blip>
+                    <a:srcRect/>
+                    <a:stretch>
+                      <a:fillRect/>
+                    </a:stretch>
+                  </pic:blipFill>
+                  <pic:spPr bwMode="auto">
+                    <a:xfrm>
+                      <a:off x="0" y="0"/>
+                      <a:ext cx="4495800" cy="1781175"/>
+                    </a:xfrm>
+                    <a:prstGeom prst="rect">
+                      <a:avLst/>
+                    </a:prstGeom>
+                    <a:noFill/>
+                    <a:ln>
+                      <a:noFill/>
+                    </a:ln>
+                  </pic:spPr>
+                </pic:pic>
+              </a:graphicData>
+            </a:graphic>
+          </wp:inline>
+        </w:drawing>
+      </w:r>
+    </w:p>
+    <w:p>
+      <w:pPr>
         <w:pStyle w:val="ListParagraph"/>
         <w:numPr>
           <w:ilvl w:val="0"/>
@@ -432,7 +739,6 @@
         <w:contextualSpacing w:val="0"/>
       </w:pPr>
       <w:r>
-        <w:lastRenderedPageBreak/>
         <w:t xml:space="preserve">What is the approximation for the integral using four trapezoids (based on the trapezoid rule)? Show the trapezoids on the diagram below. Show your calculations and result in the Excel workbook </w:t>
       </w:r>
       <w:r>
@@ -524,6 +830,91 @@
     </w:p>
     <w:p>
       <w:pPr>
+        <w:spacing w:before="120"/>
+        <w:jc w:val="center"/>
+      </w:pPr>
+    </w:p>
+    <w:p>
+      <w:pPr>
+        <w:spacing w:before="120"/>
+      </w:pPr>
+      <w:r>
+        <w:rPr>
+          <w:color w:val="FF0000"/>
+        </w:rPr>
+        <w:t>Answer</w:t>
+      </w:r>
+      <w:r>
+        <w:t>: Here is the approximation for the integral using four trapezoids.</w:t>
+      </w:r>
+    </w:p>
+    <w:p>
+      <w:pPr>
+        <w:spacing w:before="120"/>
+        <w:jc w:val="center"/>
+      </w:pPr>
+    </w:p>
+    <w:p>
+      <w:pPr>
+        <w:spacing w:before="120"/>
+        <w:jc w:val="center"/>
+      </w:pPr>
+      <w:r>
+        <w:rPr>
+          <w:noProof/>
+        </w:rPr>
+        <w:drawing>
+          <wp:inline distT="0" distB="0" distL="0" distR="0" wp14:anchorId="7D9728D2" wp14:editId="1921FFA9">
+            <wp:extent cx="4495800" cy="1781175"/>
+            <wp:effectExtent l="0" t="0" r="0" b="0"/>
+            <wp:docPr id="1908769622" name="Picture 2"/>
+            <wp:cNvGraphicFramePr>
+              <a:graphicFrameLocks xmlns:a="http://schemas.openxmlformats.org/drawingml/2006/main" noChangeAspect="1"/>
+            </wp:cNvGraphicFramePr>
+            <a:graphic xmlns:a="http://schemas.openxmlformats.org/drawingml/2006/main">
+              <a:graphicData uri="http://schemas.openxmlformats.org/drawingml/2006/picture">
+                <pic:pic xmlns:pic="http://schemas.openxmlformats.org/drawingml/2006/picture">
+                  <pic:nvPicPr>
+                    <pic:cNvPr id="0" name="Picture 2"/>
+                    <pic:cNvPicPr>
+                      <a:picLocks noChangeAspect="1" noChangeArrowheads="1"/>
+                    </pic:cNvPicPr>
+                  </pic:nvPicPr>
+                  <pic:blipFill>
+                    <a:blip r:embed="rId14">
+                      <a:extLst>
+                        <a:ext uri="{28A0092B-C50C-407E-A947-70E740481C1C}">
+                          <a14:useLocalDpi xmlns:a14="http://schemas.microsoft.com/office/drawing/2010/main" val="0"/>
+                        </a:ext>
+                      </a:extLst>
+                    </a:blip>
+                    <a:srcRect/>
+                    <a:stretch>
+                      <a:fillRect/>
+                    </a:stretch>
+                  </pic:blipFill>
+                  <pic:spPr bwMode="auto">
+                    <a:xfrm>
+                      <a:off x="0" y="0"/>
+                      <a:ext cx="4495800" cy="1781175"/>
+                    </a:xfrm>
+                    <a:prstGeom prst="rect">
+                      <a:avLst/>
+                    </a:prstGeom>
+                    <a:noFill/>
+                    <a:ln>
+                      <a:noFill/>
+                    </a:ln>
+                  </pic:spPr>
+                </pic:pic>
+              </a:graphicData>
+            </a:graphic>
+          </wp:inline>
+        </w:drawing>
+      </w:r>
+    </w:p>
+    <w:p>
+      <w:pPr>
         <w:pStyle w:val="ListParagraph"/>
         <w:numPr>
           <w:ilvl w:val="0"/>
@@ -612,8 +1003,9 @@
         <w:rPr>
           <w:noProof/>
         </w:rPr>
+        <w:lastRenderedPageBreak/>
         <w:drawing>
-          <wp:inline distT="0" distB="0" distL="0" distR="0" wp14:anchorId="10FA5988" wp14:editId="6F4975A5">
+          <wp:inline distT="0" distB="0" distL="0" distR="0" wp14:anchorId="10FA5988" wp14:editId="6089509B">
             <wp:extent cx="4495800" cy="1781175"/>
             <wp:effectExtent l="19050" t="0" r="0" b="0"/>
             <wp:docPr id="20" name="Picture 5"/>
@@ -661,6 +1053,110 @@
     </w:p>
     <w:p>
       <w:pPr>
+        <w:spacing w:before="120"/>
+        <w:jc w:val="center"/>
+      </w:pPr>
+    </w:p>
+    <w:p>
+      <w:pPr>
+        <w:spacing w:before="120"/>
+      </w:pPr>
+      <w:r>
+        <w:rPr>
+          <w:color w:val="FF0000"/>
+        </w:rPr>
+        <w:t>Answer</w:t>
+      </w:r>
+      <w:r>
+        <w:t>: Here is the approximation for the integral using eight rectangles</w:t>
+      </w:r>
+      <w:r>
+        <w:t xml:space="preserve">. We totally lose the first rectangle due to the value of </w:t>
+      </w:r>
+      <w:proofErr w:type="gramStart"/>
+      <w:r>
+        <w:t>f(</w:t>
+      </w:r>
+      <w:proofErr w:type="gramEnd"/>
+      <w:r>
+        <w:t>1</w:t>
+      </w:r>
+      <w:proofErr w:type="gramStart"/>
+      <w:r>
+        <w:t>)  is</w:t>
+      </w:r>
+      <w:proofErr w:type="gramEnd"/>
+      <w:r>
+        <w:t xml:space="preserve"> 0.</w:t>
+      </w:r>
+    </w:p>
+    <w:p>
+      <w:pPr>
+        <w:spacing w:before="120"/>
+        <w:jc w:val="center"/>
+      </w:pPr>
+      <w:r>
+        <w:rPr>
+          <w:noProof/>
+        </w:rPr>
+        <w:drawing>
+          <wp:inline distT="0" distB="0" distL="0" distR="0" wp14:anchorId="7012E409" wp14:editId="5A093107">
+            <wp:extent cx="4495800" cy="1781175"/>
+            <wp:effectExtent l="0" t="0" r="0" b="0"/>
+            <wp:docPr id="1538591491" name="Picture 3"/>
+            <wp:cNvGraphicFramePr>
+              <a:graphicFrameLocks xmlns:a="http://schemas.openxmlformats.org/drawingml/2006/main" noChangeAspect="1"/>
+            </wp:cNvGraphicFramePr>
+            <a:graphic xmlns:a="http://schemas.openxmlformats.org/drawingml/2006/main">
+              <a:graphicData uri="http://schemas.openxmlformats.org/drawingml/2006/picture">
+                <pic:pic xmlns:pic="http://schemas.openxmlformats.org/drawingml/2006/picture">
+                  <pic:nvPicPr>
+                    <pic:cNvPr id="0" name="Picture 3"/>
+                    <pic:cNvPicPr>
+                      <a:picLocks noChangeAspect="1" noChangeArrowheads="1"/>
+                    </pic:cNvPicPr>
+                  </pic:nvPicPr>
+                  <pic:blipFill>
+                    <a:blip r:embed="rId15">
+                      <a:extLst>
+                        <a:ext uri="{28A0092B-C50C-407E-A947-70E740481C1C}">
+                          <a14:useLocalDpi xmlns:a14="http://schemas.microsoft.com/office/drawing/2010/main" val="0"/>
+                        </a:ext>
+                      </a:extLst>
+                    </a:blip>
+                    <a:srcRect/>
+                    <a:stretch>
+                      <a:fillRect/>
+                    </a:stretch>
+                  </pic:blipFill>
+                  <pic:spPr bwMode="auto">
+                    <a:xfrm>
+                      <a:off x="0" y="0"/>
+                      <a:ext cx="4495800" cy="1781175"/>
+                    </a:xfrm>
+                    <a:prstGeom prst="rect">
+                      <a:avLst/>
+                    </a:prstGeom>
+                    <a:noFill/>
+                    <a:ln>
+                      <a:noFill/>
+                    </a:ln>
+                  </pic:spPr>
+                </pic:pic>
+              </a:graphicData>
+            </a:graphic>
+          </wp:inline>
+        </w:drawing>
+      </w:r>
+    </w:p>
+    <w:p>
+      <w:pPr>
+        <w:spacing w:before="120"/>
+        <w:jc w:val="center"/>
+      </w:pPr>
+    </w:p>
+    <w:p>
+      <w:pPr>
         <w:pStyle w:val="ListParagraph"/>
         <w:numPr>
           <w:ilvl w:val="0"/>
@@ -774,8 +1270,20 @@
         <w:spacing w:before="360"/>
         <w:ind w:left="360"/>
         <w:contextualSpacing w:val="0"/>
-      </w:pPr>
-      <w:r>
+        <w:rPr>
+          <w:u w:val="single"/>
+        </w:rPr>
+      </w:pPr>
+      <w:r>
+        <w:rPr>
+          <w:u w:val="single"/>
+        </w:rPr>
+        <w:t>Tie Wang   wang9431</w:t>
+      </w:r>
+      <w:r>
+        <w:rPr>
+          <w:u w:val="single"/>
+        </w:rPr>
         <w:tab/>
       </w:r>
     </w:p>
@@ -808,12 +1316,12 @@
       </w:r>
     </w:p>
     <w:sectPr>
-      <w:headerReference w:type="even" r:id="rId11"/>
-      <w:headerReference w:type="default" r:id="rId12"/>
-      <w:footerReference w:type="even" r:id="rId13"/>
-      <w:footerReference w:type="default" r:id="rId14"/>
-      <w:headerReference w:type="first" r:id="rId15"/>
-      <w:footerReference w:type="first" r:id="rId16"/>
+      <w:headerReference w:type="even" r:id="rId16"/>
+      <w:headerReference w:type="default" r:id="rId17"/>
+      <w:footerReference w:type="even" r:id="rId18"/>
+      <w:footerReference w:type="default" r:id="rId19"/>
+      <w:headerReference w:type="first" r:id="rId20"/>
+      <w:footerReference w:type="first" r:id="rId21"/>
       <w:pgSz w:w="12240" w:h="15840"/>
       <w:pgMar w:top="1440" w:right="1440" w:bottom="1440" w:left="1440" w:header="720" w:footer="720" w:gutter="0"/>
       <w:cols w:space="720"/>
@@ -978,7 +1486,7 @@
         <w:noProof/>
         <w:sz w:val="20"/>
       </w:rPr>
-      <w:t>Monday, June 9, 2025</w:t>
+      <w:t>Thursday, October 9, 2025</w:t>
     </w:r>
     <w:r>
       <w:rPr>
@@ -1238,7 +1746,7 @@
   <w:docDefaults>
     <w:rPrDefault>
       <w:rPr>
-        <w:rFonts w:asciiTheme="minorHAnsi" w:eastAsiaTheme="minorHAnsi" w:hAnsiTheme="minorHAnsi" w:cstheme="minorBidi"/>
+        <w:rFonts w:asciiTheme="minorHAnsi" w:eastAsiaTheme="minorEastAsia" w:hAnsiTheme="minorHAnsi" w:cstheme="minorBidi"/>
         <w:sz w:val="22"/>
         <w:szCs w:val="22"/>
         <w:lang w:val="en-US" w:eastAsia="en-US" w:bidi="ar-SA"/>
@@ -2074,6 +2582,17 @@
 </file>
 
 <file path=customXml/item1.xml><?xml version="1.0" encoding="utf-8"?>
+<p:properties xmlns:p="http://schemas.microsoft.com/office/2006/metadata/properties" xmlns:xsi="http://www.w3.org/2001/XMLSchema-instance" xmlns:pc="http://schemas.microsoft.com/office/infopath/2007/PartnerControls">
+  <documentManagement>
+    <lcf76f155ced4ddcb4097134ff3c332f xmlns="2c703f2b-2e45-4897-8afb-57fd36e2d636">
+      <Terms xmlns="http://schemas.microsoft.com/office/infopath/2007/PartnerControls"/>
+    </lcf76f155ced4ddcb4097134ff3c332f>
+    <TaxCatchAll xmlns="906ba92d-599e-4b69-b48c-622f8dfa89d0" xsi:nil="true"/>
+  </documentManagement>
+</p:properties>
+</file>
+
+<file path=customXml/item2.xml><?xml version="1.0" encoding="utf-8"?>
 <ct:contentTypeSchema xmlns:ct="http://schemas.microsoft.com/office/2006/metadata/contentType" xmlns:ma="http://schemas.microsoft.com/office/2006/metadata/properties/metaAttributes" ct:_="" ma:_="" ma:contentTypeName="Document" ma:contentTypeID="0x0101000B4FC342DA62764FBC3EF9308002E92D" ma:contentTypeVersion="17" ma:contentTypeDescription="Create a new document." ma:contentTypeScope="" ma:versionID="90704c012a057dc0ea95fb8870db3e5d">
   <xsd:schema xmlns:xsd="http://www.w3.org/2001/XMLSchema" xmlns:xs="http://www.w3.org/2001/XMLSchema" xmlns:p="http://schemas.microsoft.com/office/2006/metadata/properties" xmlns:ns2="2c703f2b-2e45-4897-8afb-57fd36e2d636" xmlns:ns3="906ba92d-599e-4b69-b48c-622f8dfa89d0" targetNamespace="http://schemas.microsoft.com/office/2006/metadata/properties" ma:root="true" ma:fieldsID="a4369950507baaa2fd07ca04966e39d1" ns2:_="" ns3:_="">
     <xsd:import namespace="2c703f2b-2e45-4897-8afb-57fd36e2d636"/>
@@ -2308,7 +2827,7 @@
 </ct:contentTypeSchema>
 </file>
 
-<file path=customXml/item2.xml><?xml version="1.0" encoding="utf-8"?>
+<file path=customXml/item3.xml><?xml version="1.0" encoding="utf-8"?>
 <?mso-contentType ?>
 <FormTemplates xmlns="http://schemas.microsoft.com/sharepoint/v3/contenttype/forms">
   <Display>DocumentLibraryForm</Display>
@@ -2317,34 +2836,40 @@
 </FormTemplates>
 </file>
 
-<file path=customXml/item3.xml><?xml version="1.0" encoding="utf-8"?>
-<p:properties xmlns:p="http://schemas.microsoft.com/office/2006/metadata/properties" xmlns:xsi="http://www.w3.org/2001/XMLSchema-instance" xmlns:pc="http://schemas.microsoft.com/office/infopath/2007/PartnerControls">
-  <documentManagement>
-    <lcf76f155ced4ddcb4097134ff3c332f xmlns="2c703f2b-2e45-4897-8afb-57fd36e2d636">
-      <Terms xmlns="http://schemas.microsoft.com/office/infopath/2007/PartnerControls"/>
-    </lcf76f155ced4ddcb4097134ff3c332f>
-    <TaxCatchAll xmlns="906ba92d-599e-4b69-b48c-622f8dfa89d0" xsi:nil="true"/>
-  </documentManagement>
-</p:properties>
-</file>
-
 <file path=customXml/itemProps1.xml><?xml version="1.0" encoding="utf-8"?>
-<ds:datastoreItem xmlns:ds="http://schemas.openxmlformats.org/officeDocument/2006/customXml" ds:itemID="{DB64EB33-B8CC-4BBE-97DB-49438CEE6293}"/>
+<ds:datastoreItem xmlns:ds="http://schemas.openxmlformats.org/officeDocument/2006/customXml" ds:itemID="{A86F61AF-6EC9-4D89-8ED9-F009B0AAD3B3}">
+  <ds:schemaRefs>
+    <ds:schemaRef ds:uri="http://schemas.microsoft.com/office/2006/metadata/properties"/>
+    <ds:schemaRef ds:uri="http://schemas.microsoft.com/office/infopath/2007/PartnerControls"/>
+    <ds:schemaRef ds:uri="2c703f2b-2e45-4897-8afb-57fd36e2d636"/>
+    <ds:schemaRef ds:uri="906ba92d-599e-4b69-b48c-622f8dfa89d0"/>
+  </ds:schemaRefs>
+</ds:datastoreItem>
 </file>
 
 <file path=customXml/itemProps2.xml><?xml version="1.0" encoding="utf-8"?>
+<ds:datastoreItem xmlns:ds="http://schemas.openxmlformats.org/officeDocument/2006/customXml" ds:itemID="{DB64EB33-B8CC-4BBE-97DB-49438CEE6293}">
+  <ds:schemaRefs>
+    <ds:schemaRef ds:uri="http://schemas.microsoft.com/office/2006/metadata/contentType"/>
+    <ds:schemaRef ds:uri="http://schemas.microsoft.com/office/2006/metadata/properties/metaAttributes"/>
+    <ds:schemaRef ds:uri="http://www.w3.org/2001/XMLSchema"/>
+    <ds:schemaRef ds:uri="http://schemas.microsoft.com/office/2006/metadata/properties"/>
+    <ds:schemaRef ds:uri="2c703f2b-2e45-4897-8afb-57fd36e2d636"/>
+    <ds:schemaRef ds:uri="906ba92d-599e-4b69-b48c-622f8dfa89d0"/>
+    <ds:schemaRef ds:uri="http://schemas.microsoft.com/office/2006/documentManagement/types"/>
+    <ds:schemaRef ds:uri="http://schemas.microsoft.com/office/infopath/2007/PartnerControls"/>
+    <ds:schemaRef ds:uri="http://schemas.openxmlformats.org/package/2006/metadata/core-properties"/>
+    <ds:schemaRef ds:uri="http://purl.org/dc/elements/1.1/"/>
+    <ds:schemaRef ds:uri="http://purl.org/dc/terms/"/>
+    <ds:schemaRef ds:uri="http://schemas.microsoft.com/internal/obd"/>
+  </ds:schemaRefs>
+</ds:datastoreItem>
+</file>
+
+<file path=customXml/itemProps3.xml><?xml version="1.0" encoding="utf-8"?>
 <ds:datastoreItem xmlns:ds="http://schemas.openxmlformats.org/officeDocument/2006/customXml" ds:itemID="{5E241ACD-312B-42A2-B057-9DAD00302054}">
   <ds:schemaRefs>
     <ds:schemaRef ds:uri="http://schemas.microsoft.com/sharepoint/v3/contenttype/forms"/>
   </ds:schemaRefs>
 </ds:datastoreItem>
-</file>
-
-<file path=customXml/itemProps3.xml><?xml version="1.0" encoding="utf-8"?>
-<ds:datastoreItem xmlns:ds="http://schemas.openxmlformats.org/officeDocument/2006/customXml" ds:itemID="{A86F61AF-6EC9-4D89-8ED9-F009B0AAD3B3}">
-  <ds:schemaRefs>
-    <ds:schemaRef ds:uri="http://schemas.microsoft.com/office/2006/metadata/properties"/>
-    <ds:schemaRef ds:uri="http://schemas.microsoft.com/office/infopath/2007/PartnerControls"/>
-  </ds:schemaRefs>
-</ds:datastoreItem>
 </file>
</xml_diff>